<commit_message>
premier USE CASE+ changement de cartographie
</commit_message>
<xml_diff>
--- a/Matrice des flux.docx
+++ b/Matrice des flux.docx
@@ -1466,10 +1466,7 @@
         </w:tc>
       </w:tr>
     </w:tbl>
-    <w:p>
-      <w:bookmarkStart w:id="0" w:name="_GoBack"/>
-      <w:bookmarkEnd w:id="0"/>
-    </w:p>
+    <w:p/>
     <w:p>
       <w:r>
         <w:t>Cinématique</w:t>
@@ -1607,6 +1604,38 @@
             <w:r>
               <w:t>La requête est transmise vers l’application web des clients ordinaires</w:t>
             </w:r>
+          </w:p>
+        </w:tc>
+      </w:tr>
+      <w:tr>
+        <w:trPr>
+          <w:cnfStyle w:val="000000100000" w:firstRow="0" w:lastRow="0" w:firstColumn="0" w:lastColumn="0" w:oddVBand="0" w:evenVBand="0" w:oddHBand="1" w:evenHBand="0" w:firstRowFirstColumn="0" w:firstRowLastColumn="0" w:lastRowFirstColumn="0" w:lastRowLastColumn="0"/>
+        </w:trPr>
+        <w:tc>
+          <w:tcPr>
+            <w:cnfStyle w:val="001000000000" w:firstRow="0" w:lastRow="0" w:firstColumn="1" w:lastColumn="0" w:oddVBand="0" w:evenVBand="0" w:oddHBand="0" w:evenHBand="0" w:firstRowFirstColumn="0" w:firstRowLastColumn="0" w:lastRowFirstColumn="0" w:lastRowLastColumn="0"/>
+            <w:tcW w:w="834" w:type="dxa"/>
+            <w:gridSpan w:val="2"/>
+          </w:tcPr>
+          <w:p>
+            <w:r>
+              <w:t>3</w:t>
+            </w:r>
+          </w:p>
+        </w:tc>
+        <w:tc>
+          <w:tcPr>
+            <w:tcW w:w="8521" w:type="dxa"/>
+          </w:tcPr>
+          <w:p>
+            <w:pPr>
+              <w:cnfStyle w:val="000000100000" w:firstRow="0" w:lastRow="0" w:firstColumn="0" w:lastColumn="0" w:oddVBand="0" w:evenVBand="0" w:oddHBand="1" w:evenHBand="0" w:firstRowFirstColumn="0" w:firstRowLastColumn="0" w:lastRowFirstColumn="0" w:lastRowLastColumn="0"/>
+            </w:pPr>
+            <w:r>
+              <w:t>L’application web fait un appel a</w:t>
+            </w:r>
+            <w:bookmarkStart w:id="0" w:name="_GoBack"/>
+            <w:bookmarkEnd w:id="0"/>
           </w:p>
         </w:tc>
       </w:tr>

</xml_diff>

<commit_message>
Matrice des flux+vision dynamique deux Use cases
</commit_message>
<xml_diff>
--- a/Matrice des flux.docx
+++ b/Matrice des flux.docx
@@ -1011,13 +1011,8 @@
             <w:pPr>
               <w:cnfStyle w:val="000000000000" w:firstRow="0" w:lastRow="0" w:firstColumn="0" w:lastColumn="0" w:oddVBand="0" w:evenVBand="0" w:oddHBand="0" w:evenHBand="0" w:firstRowFirstColumn="0" w:firstRowLastColumn="0" w:lastRowFirstColumn="0" w:lastRowLastColumn="0"/>
             </w:pPr>
-            <w:proofErr w:type="spellStart"/>
-            <w:r>
-              <w:t>Account</w:t>
-            </w:r>
-            <w:proofErr w:type="spellEnd"/>
-            <w:r>
-              <w:t xml:space="preserve"> Information</w:t>
+            <w:r>
+              <w:t>Account Information</w:t>
             </w:r>
           </w:p>
         </w:tc>
@@ -1159,39 +1154,29 @@
             <w:pPr>
               <w:cnfStyle w:val="000000100000" w:firstRow="0" w:lastRow="0" w:firstColumn="0" w:lastColumn="0" w:oddVBand="0" w:evenVBand="0" w:oddHBand="1" w:evenHBand="0" w:firstRowFirstColumn="0" w:firstRowLastColumn="0" w:lastRowFirstColumn="0" w:lastRowLastColumn="0"/>
             </w:pPr>
-            <w:proofErr w:type="spellStart"/>
-            <w:r>
-              <w:t>Account</w:t>
-            </w:r>
-            <w:proofErr w:type="spellEnd"/>
-            <w:r>
-              <w:t xml:space="preserve"> Information</w:t>
-            </w:r>
-          </w:p>
-        </w:tc>
-        <w:tc>
-          <w:tcPr>
-            <w:tcW w:w="1133" w:type="dxa"/>
-            <w:tcBorders>
-              <w:top w:val="single" w:sz="4" w:space="0" w:color="666666" w:themeColor="text1" w:themeTint="99"/>
-              <w:left w:val="single" w:sz="4" w:space="0" w:color="666666" w:themeColor="text1" w:themeTint="99"/>
-              <w:bottom w:val="single" w:sz="4" w:space="0" w:color="666666" w:themeColor="text1" w:themeTint="99"/>
-              <w:right w:val="single" w:sz="4" w:space="0" w:color="666666" w:themeColor="text1" w:themeTint="99"/>
-            </w:tcBorders>
-            <w:hideMark/>
-          </w:tcPr>
-          <w:p>
-            <w:pPr>
-              <w:cnfStyle w:val="000000100000" w:firstRow="0" w:lastRow="0" w:firstColumn="0" w:lastColumn="0" w:oddVBand="0" w:evenVBand="0" w:oddHBand="1" w:evenHBand="0" w:firstRowFirstColumn="0" w:firstRowLastColumn="0" w:lastRowFirstColumn="0" w:lastRowLastColumn="0"/>
-            </w:pPr>
-            <w:r>
-              <w:t xml:space="preserve">Data Base </w:t>
-            </w:r>
-            <w:proofErr w:type="spellStart"/>
-            <w:r>
-              <w:t>Acces</w:t>
-            </w:r>
-            <w:proofErr w:type="spellEnd"/>
+            <w:r>
+              <w:t>Account Information</w:t>
+            </w:r>
+          </w:p>
+        </w:tc>
+        <w:tc>
+          <w:tcPr>
+            <w:tcW w:w="1133" w:type="dxa"/>
+            <w:tcBorders>
+              <w:top w:val="single" w:sz="4" w:space="0" w:color="666666" w:themeColor="text1" w:themeTint="99"/>
+              <w:left w:val="single" w:sz="4" w:space="0" w:color="666666" w:themeColor="text1" w:themeTint="99"/>
+              <w:bottom w:val="single" w:sz="4" w:space="0" w:color="666666" w:themeColor="text1" w:themeTint="99"/>
+              <w:right w:val="single" w:sz="4" w:space="0" w:color="666666" w:themeColor="text1" w:themeTint="99"/>
+            </w:tcBorders>
+            <w:hideMark/>
+          </w:tcPr>
+          <w:p>
+            <w:pPr>
+              <w:cnfStyle w:val="000000100000" w:firstRow="0" w:lastRow="0" w:firstColumn="0" w:lastColumn="0" w:oddVBand="0" w:evenVBand="0" w:oddHBand="1" w:evenHBand="0" w:firstRowFirstColumn="0" w:firstRowLastColumn="0" w:lastRowFirstColumn="0" w:lastRowLastColumn="0"/>
+            </w:pPr>
+            <w:r>
+              <w:t>Data Base Acces</w:t>
+            </w:r>
           </w:p>
         </w:tc>
         <w:tc>
@@ -1349,19 +1334,9 @@
             <w:pPr>
               <w:cnfStyle w:val="000000000000" w:firstRow="0" w:lastRow="0" w:firstColumn="0" w:lastColumn="0" w:oddVBand="0" w:evenVBand="0" w:oddHBand="0" w:evenHBand="0" w:firstRowFirstColumn="0" w:firstRowLastColumn="0" w:lastRowFirstColumn="0" w:lastRowLastColumn="0"/>
             </w:pPr>
-            <w:proofErr w:type="spellStart"/>
-            <w:r>
-              <w:t>Market</w:t>
-            </w:r>
-            <w:proofErr w:type="spellEnd"/>
-            <w:r>
-              <w:t xml:space="preserve"> </w:t>
-            </w:r>
-            <w:proofErr w:type="spellStart"/>
-            <w:r>
-              <w:t>Quote</w:t>
-            </w:r>
-            <w:proofErr w:type="spellEnd"/>
+            <w:r>
+              <w:t>Market Quote</w:t>
+            </w:r>
           </w:p>
         </w:tc>
         <w:tc>
@@ -1420,7 +1395,7 @@
               <w:cnfStyle w:val="000000000000" w:firstRow="0" w:lastRow="0" w:firstColumn="0" w:lastColumn="0" w:oddVBand="0" w:evenVBand="0" w:oddHBand="0" w:evenHBand="0" w:firstRowFirstColumn="0" w:firstRowLastColumn="0" w:lastRowFirstColumn="0" w:lastRowLastColumn="0"/>
             </w:pPr>
             <w:r>
-              <w:t>?</w:t>
+              <w:t>REST</w:t>
             </w:r>
           </w:p>
         </w:tc>
@@ -1467,8 +1442,21 @@
       </w:tr>
     </w:tbl>
     <w:p/>
+    <w:p/>
+    <w:p/>
+    <w:p/>
+    <w:p/>
+    <w:p/>
+    <w:p/>
+    <w:p/>
+    <w:p/>
+    <w:p>
+      <w:bookmarkStart w:id="0" w:name="_GoBack"/>
+      <w:bookmarkEnd w:id="0"/>
+    </w:p>
     <w:p>
       <w:r>
+        <w:lastRenderedPageBreak/>
         <w:t>Cinématique</w:t>
       </w:r>
       <w:r>
@@ -1632,10 +1620,156 @@
               <w:cnfStyle w:val="000000100000" w:firstRow="0" w:lastRow="0" w:firstColumn="0" w:lastColumn="0" w:oddVBand="0" w:evenVBand="0" w:oddHBand="1" w:evenHBand="0" w:firstRowFirstColumn="0" w:firstRowLastColumn="0" w:lastRowFirstColumn="0" w:lastRowLastColumn="0"/>
             </w:pPr>
             <w:r>
-              <w:t>L’application web fait un appel a</w:t>
-            </w:r>
-            <w:bookmarkStart w:id="0" w:name="_GoBack"/>
-            <w:bookmarkEnd w:id="0"/>
+              <w:t>L’application web fait un appel</w:t>
+            </w:r>
+            <w:r>
+              <w:t xml:space="preserve"> en SOAP/HTTPS</w:t>
+            </w:r>
+            <w:r>
+              <w:t xml:space="preserve"> a</w:t>
+            </w:r>
+            <w:r>
+              <w:t>u block stock information system</w:t>
+            </w:r>
+          </w:p>
+        </w:tc>
+      </w:tr>
+      <w:tr>
+        <w:tc>
+          <w:tcPr>
+            <w:cnfStyle w:val="001000000000" w:firstRow="0" w:lastRow="0" w:firstColumn="1" w:lastColumn="0" w:oddVBand="0" w:evenVBand="0" w:oddHBand="0" w:evenHBand="0" w:firstRowFirstColumn="0" w:firstRowLastColumn="0" w:lastRowFirstColumn="0" w:lastRowLastColumn="0"/>
+            <w:tcW w:w="834" w:type="dxa"/>
+            <w:gridSpan w:val="2"/>
+          </w:tcPr>
+          <w:p>
+            <w:r>
+              <w:t>4</w:t>
+            </w:r>
+          </w:p>
+        </w:tc>
+        <w:tc>
+          <w:tcPr>
+            <w:tcW w:w="8521" w:type="dxa"/>
+          </w:tcPr>
+          <w:p>
+            <w:pPr>
+              <w:cnfStyle w:val="000000000000" w:firstRow="0" w:lastRow="0" w:firstColumn="0" w:lastColumn="0" w:oddVBand="0" w:evenVBand="0" w:oddHBand="0" w:evenHBand="0" w:firstRowFirstColumn="0" w:firstRowLastColumn="0" w:lastRowFirstColumn="0" w:lastRowLastColumn="0"/>
+              <w:rPr>
+                <w:b/>
+                <w:bCs/>
+              </w:rPr>
+            </w:pPr>
+            <w:r>
+              <w:t xml:space="preserve">Le block </w:t>
+            </w:r>
+            <w:r>
+              <w:rPr>
+                <w:b/>
+                <w:bCs/>
+              </w:rPr>
+              <w:t>Stock Information System</w:t>
+            </w:r>
+            <w:r>
+              <w:t xml:space="preserve"> vérifie  si le prix de la valeur boursière est le plus récent (peut inclure une requête REST/HTTPS pour mettre à jours le carnet d’ordre) et répond en REST/HTTPS au block </w:t>
+            </w:r>
+            <w:r>
+              <w:rPr>
+                <w:b/>
+                <w:bCs/>
+              </w:rPr>
+              <w:t>Web</w:t>
+            </w:r>
+            <w:r>
+              <w:rPr>
+                <w:b/>
+                <w:bCs/>
+              </w:rPr>
+              <w:t>.</w:t>
+            </w:r>
+          </w:p>
+        </w:tc>
+      </w:tr>
+      <w:tr>
+        <w:trPr>
+          <w:cnfStyle w:val="000000100000" w:firstRow="0" w:lastRow="0" w:firstColumn="0" w:lastColumn="0" w:oddVBand="0" w:evenVBand="0" w:oddHBand="1" w:evenHBand="0" w:firstRowFirstColumn="0" w:firstRowLastColumn="0" w:lastRowFirstColumn="0" w:lastRowLastColumn="0"/>
+        </w:trPr>
+        <w:tc>
+          <w:tcPr>
+            <w:cnfStyle w:val="001000000000" w:firstRow="0" w:lastRow="0" w:firstColumn="1" w:lastColumn="0" w:oddVBand="0" w:evenVBand="0" w:oddHBand="0" w:evenHBand="0" w:firstRowFirstColumn="0" w:firstRowLastColumn="0" w:lastRowFirstColumn="0" w:lastRowLastColumn="0"/>
+            <w:tcW w:w="834" w:type="dxa"/>
+            <w:gridSpan w:val="2"/>
+          </w:tcPr>
+          <w:p>
+            <w:r>
+              <w:t>5</w:t>
+            </w:r>
+          </w:p>
+        </w:tc>
+        <w:tc>
+          <w:tcPr>
+            <w:tcW w:w="8521" w:type="dxa"/>
+          </w:tcPr>
+          <w:p>
+            <w:pPr>
+              <w:cnfStyle w:val="000000100000" w:firstRow="0" w:lastRow="0" w:firstColumn="0" w:lastColumn="0" w:oddVBand="0" w:evenVBand="0" w:oddHBand="1" w:evenHBand="0" w:firstRowFirstColumn="0" w:firstRowLastColumn="0" w:lastRowFirstColumn="0" w:lastRowLastColumn="0"/>
+            </w:pPr>
+            <w:r>
+              <w:t>Le block</w:t>
+            </w:r>
+            <w:r>
+              <w:rPr>
+                <w:b/>
+                <w:bCs/>
+              </w:rPr>
+              <w:t xml:space="preserve"> </w:t>
+            </w:r>
+            <w:r>
+              <w:rPr>
+                <w:b/>
+                <w:bCs/>
+              </w:rPr>
+              <w:t>W</w:t>
+            </w:r>
+            <w:r>
+              <w:rPr>
+                <w:b/>
+                <w:bCs/>
+              </w:rPr>
+              <w:t>eb</w:t>
+            </w:r>
+            <w:r>
+              <w:t xml:space="preserve"> </w:t>
+            </w:r>
+            <w:r>
+              <w:t>répond au client en html.</w:t>
+            </w:r>
+          </w:p>
+        </w:tc>
+      </w:tr>
+      <w:tr>
+        <w:tc>
+          <w:tcPr>
+            <w:cnfStyle w:val="001000000000" w:firstRow="0" w:lastRow="0" w:firstColumn="1" w:lastColumn="0" w:oddVBand="0" w:evenVBand="0" w:oddHBand="0" w:evenHBand="0" w:firstRowFirstColumn="0" w:firstRowLastColumn="0" w:lastRowFirstColumn="0" w:lastRowLastColumn="0"/>
+            <w:tcW w:w="834" w:type="dxa"/>
+            <w:gridSpan w:val="2"/>
+          </w:tcPr>
+          <w:p>
+            <w:r>
+              <w:t>6</w:t>
+            </w:r>
+          </w:p>
+        </w:tc>
+        <w:tc>
+          <w:tcPr>
+            <w:tcW w:w="8521" w:type="dxa"/>
+          </w:tcPr>
+          <w:p>
+            <w:pPr>
+              <w:cnfStyle w:val="000000000000" w:firstRow="0" w:lastRow="0" w:firstColumn="0" w:lastColumn="0" w:oddVBand="0" w:evenVBand="0" w:oddHBand="0" w:evenHBand="0" w:firstRowFirstColumn="0" w:firstRowLastColumn="0" w:lastRowFirstColumn="0" w:lastRowLastColumn="0"/>
+            </w:pPr>
+            <w:r>
+              <w:t>3 jusqu’à 5 se répètent jusqu’à le client affiche autre chose.</w:t>
+            </w:r>
           </w:p>
         </w:tc>
       </w:tr>

</xml_diff>